<commit_message>
najot talim uyga vazifasi qilindi
</commit_message>
<xml_diff>
--- a/Doc2.docx
+++ b/Doc2.docx
@@ -4,6 +4,9 @@
   <w:body>
     <w:p>
       <w:r>
+        <w:rPr>
+          <w:noProof/>
+        </w:rPr>
         <w:drawing>
           <wp:inline distT="0" distB="0" distL="0" distR="0" wp14:anchorId="13AC657C" wp14:editId="2E2E9173">
             <wp:extent cx="2581635" cy="4648849"/>
@@ -43,6 +46,9 @@
     </w:p>
     <w:p>
       <w:r>
+        <w:rPr>
+          <w:noProof/>
+        </w:rPr>
         <w:lastRenderedPageBreak/>
         <w:drawing>
           <wp:inline distT="0" distB="0" distL="0" distR="0" wp14:anchorId="2BABC178" wp14:editId="7729DD4D">
@@ -83,6 +89,9 @@
     </w:p>
     <w:p>
       <w:r>
+        <w:rPr>
+          <w:noProof/>
+        </w:rPr>
         <w:lastRenderedPageBreak/>
         <w:drawing>
           <wp:inline distT="0" distB="0" distL="0" distR="0" wp14:anchorId="68057599" wp14:editId="347D6FFC">
@@ -122,8 +131,10 @@
       </w:r>
     </w:p>
     <w:p>
-      <w:bookmarkStart w:id="0" w:name="_GoBack"/>
       <w:r>
+        <w:rPr>
+          <w:noProof/>
+        </w:rPr>
         <w:drawing>
           <wp:inline distT="0" distB="0" distL="0" distR="0" wp14:anchorId="23EAD97B" wp14:editId="162396BA">
             <wp:extent cx="5943600" cy="3244215"/>
@@ -160,10 +171,12 @@
           </wp:inline>
         </w:drawing>
       </w:r>
-      <w:bookmarkEnd w:id="0"/>
     </w:p>
     <w:p>
       <w:r>
+        <w:rPr>
+          <w:noProof/>
+        </w:rPr>
         <w:lastRenderedPageBreak/>
         <w:drawing>
           <wp:inline distT="0" distB="0" distL="0" distR="0" wp14:anchorId="0EFA69AE" wp14:editId="31F679CB">
@@ -201,6 +214,47 @@
           </wp:inline>
         </w:drawing>
       </w:r>
+    </w:p>
+    <w:p>
+      <w:r>
+        <w:drawing>
+          <wp:inline distT="0" distB="0" distL="0" distR="0" wp14:anchorId="0DBC6B3D" wp14:editId="106ACB52">
+            <wp:extent cx="4667901" cy="1695687"/>
+            <wp:effectExtent l="0" t="0" r="0" b="0"/>
+            <wp:docPr id="6" name="Рисунок 6"/>
+            <wp:cNvGraphicFramePr>
+              <a:graphicFrameLocks xmlns:a="http://schemas.openxmlformats.org/drawingml/2006/main" noChangeAspect="1"/>
+            </wp:cNvGraphicFramePr>
+            <a:graphic xmlns:a="http://schemas.openxmlformats.org/drawingml/2006/main">
+              <a:graphicData uri="http://schemas.openxmlformats.org/drawingml/2006/picture">
+                <pic:pic xmlns:pic="http://schemas.openxmlformats.org/drawingml/2006/picture">
+                  <pic:nvPicPr>
+                    <pic:cNvPr id="0" name=""/>
+                    <pic:cNvPicPr/>
+                  </pic:nvPicPr>
+                  <pic:blipFill>
+                    <a:blip r:embed="rId10"/>
+                    <a:stretch>
+                      <a:fillRect/>
+                    </a:stretch>
+                  </pic:blipFill>
+                  <pic:spPr>
+                    <a:xfrm>
+                      <a:off x="0" y="0"/>
+                      <a:ext cx="4667901" cy="1695687"/>
+                    </a:xfrm>
+                    <a:prstGeom prst="rect">
+                      <a:avLst/>
+                    </a:prstGeom>
+                  </pic:spPr>
+                </pic:pic>
+              </a:graphicData>
+            </a:graphic>
+          </wp:inline>
+        </w:drawing>
+      </w:r>
+      <w:bookmarkStart w:id="0" w:name="_GoBack"/>
+      <w:bookmarkEnd w:id="0"/>
     </w:p>
     <w:sectPr>
       <w:pgSz w:w="12240" w:h="15840"/>

</xml_diff>